<commit_message>
updated the project report file
</commit_message>
<xml_diff>
--- a/Project Report.docx
+++ b/Project Report.docx
@@ -414,6 +414,36 @@
         <w:jc w:val="both"/>
         <w:rPr>
           <w:b/>
+          <w:sz w:val="28"/>
+          <w:szCs w:val="28"/>
+        </w:rPr>
+      </w:pPr>
+    </w:p>
+    <w:p>
+      <w:pPr>
+        <w:jc w:val="both"/>
+        <w:rPr>
+          <w:b/>
+          <w:sz w:val="28"/>
+          <w:szCs w:val="28"/>
+        </w:rPr>
+      </w:pPr>
+    </w:p>
+    <w:p>
+      <w:pPr>
+        <w:jc w:val="both"/>
+        <w:rPr>
+          <w:b/>
+          <w:sz w:val="28"/>
+          <w:szCs w:val="28"/>
+        </w:rPr>
+      </w:pPr>
+    </w:p>
+    <w:p>
+      <w:pPr>
+        <w:jc w:val="both"/>
+        <w:rPr>
+          <w:b/>
           <w:sz w:val="32"/>
           <w:szCs w:val="32"/>
         </w:rPr>
@@ -424,6 +454,7 @@
           <w:sz w:val="32"/>
           <w:szCs w:val="32"/>
         </w:rPr>
+        <w:lastRenderedPageBreak/>
         <w:t>2. Architecture</w:t>
       </w:r>
       <w:r>
@@ -476,7 +507,6 @@
           <w:rFonts w:ascii="Times New Roman" w:hAnsi="Times New Roman" w:cs="Times New Roman"/>
           <w:noProof/>
         </w:rPr>
-        <w:lastRenderedPageBreak/>
         <w:drawing>
           <wp:inline distT="0" distB="0" distL="0" distR="0" wp14:anchorId="08B16BCC" wp14:editId="1981159A">
             <wp:extent cx="5943600" cy="3105150"/>
@@ -770,12 +800,35 @@
           <w:szCs w:val="28"/>
         </w:rPr>
       </w:pPr>
-      <w:r>
+    </w:p>
+    <w:p>
+      <w:pPr>
+        <w:ind w:firstLine="720"/>
+        <w:jc w:val="both"/>
         <w:rPr>
           <w:b/>
           <w:sz w:val="28"/>
           <w:szCs w:val="28"/>
         </w:rPr>
+      </w:pPr>
+    </w:p>
+    <w:p>
+      <w:pPr>
+        <w:ind w:firstLine="720"/>
+        <w:jc w:val="both"/>
+        <w:rPr>
+          <w:b/>
+          <w:sz w:val="28"/>
+          <w:szCs w:val="28"/>
+        </w:rPr>
+      </w:pPr>
+      <w:r>
+        <w:rPr>
+          <w:b/>
+          <w:sz w:val="28"/>
+          <w:szCs w:val="28"/>
+        </w:rPr>
+        <w:lastRenderedPageBreak/>
         <w:t>2.2 Features:</w:t>
       </w:r>
     </w:p>
@@ -1698,7 +1751,11 @@
         <w:t xml:space="preserve"> (private cloud)</w:t>
       </w:r>
       <w:r>
-        <w:t xml:space="preserve"> and any tweet that does not contain the tag mentioned in twitter configuration file is considered as non-sensitive data and is stored in MOC </w:t>
+        <w:t xml:space="preserve"> and any tweet that does not contain the tag </w:t>
+      </w:r>
+      <w:r>
+        <w:lastRenderedPageBreak/>
+        <w:t xml:space="preserve">mentioned in twitter configuration file is considered as non-sensitive data and is stored in MOC </w:t>
       </w:r>
       <w:r>
         <w:t xml:space="preserve">(public cloud) </w:t>
@@ -1761,7 +1818,6 @@
         <w:rPr>
           <w:b/>
         </w:rPr>
-        <w:lastRenderedPageBreak/>
         <w:t>Analytical job:</w:t>
       </w:r>
     </w:p>
@@ -1886,6 +1942,186 @@
     </w:p>
     <w:p>
       <w:pPr>
+        <w:pStyle w:val="ListParagraph"/>
+        <w:ind w:left="1155"/>
+        <w:jc w:val="both"/>
+        <w:rPr>
+          <w:b/>
+          <w:sz w:val="28"/>
+          <w:szCs w:val="28"/>
+        </w:rPr>
+      </w:pPr>
+    </w:p>
+    <w:p>
+      <w:pPr>
+        <w:pStyle w:val="ListParagraph"/>
+        <w:ind w:left="1155"/>
+        <w:jc w:val="both"/>
+        <w:rPr>
+          <w:b/>
+          <w:sz w:val="28"/>
+          <w:szCs w:val="28"/>
+        </w:rPr>
+      </w:pPr>
+    </w:p>
+    <w:p>
+      <w:pPr>
+        <w:pStyle w:val="ListParagraph"/>
+        <w:ind w:left="1155"/>
+        <w:jc w:val="both"/>
+        <w:rPr>
+          <w:b/>
+          <w:sz w:val="28"/>
+          <w:szCs w:val="28"/>
+        </w:rPr>
+      </w:pPr>
+    </w:p>
+    <w:p>
+      <w:pPr>
+        <w:pStyle w:val="ListParagraph"/>
+        <w:ind w:left="1155"/>
+        <w:jc w:val="both"/>
+        <w:rPr>
+          <w:b/>
+          <w:sz w:val="28"/>
+          <w:szCs w:val="28"/>
+        </w:rPr>
+      </w:pPr>
+    </w:p>
+    <w:p>
+      <w:pPr>
+        <w:pStyle w:val="ListParagraph"/>
+        <w:ind w:left="1155"/>
+        <w:jc w:val="both"/>
+        <w:rPr>
+          <w:b/>
+          <w:sz w:val="28"/>
+          <w:szCs w:val="28"/>
+        </w:rPr>
+      </w:pPr>
+    </w:p>
+    <w:p>
+      <w:pPr>
+        <w:pStyle w:val="ListParagraph"/>
+        <w:ind w:left="1155"/>
+        <w:jc w:val="both"/>
+        <w:rPr>
+          <w:b/>
+          <w:sz w:val="28"/>
+          <w:szCs w:val="28"/>
+        </w:rPr>
+      </w:pPr>
+    </w:p>
+    <w:p>
+      <w:pPr>
+        <w:pStyle w:val="ListParagraph"/>
+        <w:ind w:left="1155"/>
+        <w:jc w:val="both"/>
+        <w:rPr>
+          <w:b/>
+          <w:sz w:val="28"/>
+          <w:szCs w:val="28"/>
+        </w:rPr>
+      </w:pPr>
+    </w:p>
+    <w:p>
+      <w:pPr>
+        <w:pStyle w:val="ListParagraph"/>
+        <w:ind w:left="1155"/>
+        <w:jc w:val="both"/>
+        <w:rPr>
+          <w:b/>
+          <w:sz w:val="28"/>
+          <w:szCs w:val="28"/>
+        </w:rPr>
+      </w:pPr>
+    </w:p>
+    <w:p>
+      <w:pPr>
+        <w:pStyle w:val="ListParagraph"/>
+        <w:ind w:left="1155"/>
+        <w:jc w:val="both"/>
+        <w:rPr>
+          <w:b/>
+          <w:sz w:val="28"/>
+          <w:szCs w:val="28"/>
+        </w:rPr>
+      </w:pPr>
+    </w:p>
+    <w:p>
+      <w:pPr>
+        <w:pStyle w:val="ListParagraph"/>
+        <w:ind w:left="1155"/>
+        <w:jc w:val="both"/>
+        <w:rPr>
+          <w:b/>
+          <w:sz w:val="28"/>
+          <w:szCs w:val="28"/>
+        </w:rPr>
+      </w:pPr>
+    </w:p>
+    <w:p>
+      <w:pPr>
+        <w:pStyle w:val="ListParagraph"/>
+        <w:ind w:left="1155"/>
+        <w:jc w:val="both"/>
+        <w:rPr>
+          <w:b/>
+          <w:sz w:val="28"/>
+          <w:szCs w:val="28"/>
+        </w:rPr>
+      </w:pPr>
+    </w:p>
+    <w:p>
+      <w:pPr>
+        <w:pStyle w:val="ListParagraph"/>
+        <w:ind w:left="1155"/>
+        <w:jc w:val="both"/>
+        <w:rPr>
+          <w:b/>
+          <w:sz w:val="28"/>
+          <w:szCs w:val="28"/>
+        </w:rPr>
+      </w:pPr>
+    </w:p>
+    <w:p>
+      <w:pPr>
+        <w:pStyle w:val="ListParagraph"/>
+        <w:ind w:left="1155"/>
+        <w:jc w:val="both"/>
+        <w:rPr>
+          <w:b/>
+          <w:sz w:val="28"/>
+          <w:szCs w:val="28"/>
+        </w:rPr>
+      </w:pPr>
+    </w:p>
+    <w:p>
+      <w:pPr>
+        <w:pStyle w:val="ListParagraph"/>
+        <w:ind w:left="1155"/>
+        <w:jc w:val="both"/>
+        <w:rPr>
+          <w:b/>
+          <w:sz w:val="28"/>
+          <w:szCs w:val="28"/>
+        </w:rPr>
+      </w:pPr>
+    </w:p>
+    <w:p>
+      <w:pPr>
+        <w:pStyle w:val="ListParagraph"/>
+        <w:ind w:left="1155"/>
+        <w:jc w:val="both"/>
+        <w:rPr>
+          <w:b/>
+          <w:sz w:val="28"/>
+          <w:szCs w:val="28"/>
+        </w:rPr>
+      </w:pPr>
+    </w:p>
+    <w:p>
+      <w:pPr>
         <w:jc w:val="both"/>
         <w:rPr>
           <w:b/>
@@ -1899,28 +2135,64 @@
           <w:sz w:val="32"/>
           <w:szCs w:val="32"/>
         </w:rPr>
+        <w:lastRenderedPageBreak/>
         <w:t>4. Results:</w:t>
       </w:r>
     </w:p>
     <w:p>
       <w:pPr>
-        <w:ind w:firstLine="720"/>
-        <w:jc w:val="both"/>
-        <w:rPr>
-          <w:b/>
+        <w:pStyle w:val="ListParagraph"/>
+        <w:numPr>
+          <w:ilvl w:val="1"/>
+          <w:numId w:val="22"/>
+        </w:numPr>
+        <w:jc w:val="both"/>
+        <w:rPr>
+          <w:b/>
+          <w:sz w:val="28"/>
+          <w:szCs w:val="28"/>
+        </w:rPr>
+      </w:pPr>
+      <w:r>
+        <w:rPr>
+          <w:b/>
+          <w:sz w:val="28"/>
+          <w:szCs w:val="28"/>
+        </w:rPr>
+        <w:t xml:space="preserve"> </w:t>
+      </w:r>
+      <w:r>
+        <w:rPr>
+          <w:b/>
+          <w:sz w:val="28"/>
+          <w:szCs w:val="28"/>
+        </w:rPr>
+        <w:t>Segments of result of location wise tweet count : Left portion is result on private cloud and Right portion is result on public cloud.</w:t>
+      </w:r>
+    </w:p>
+    <w:p>
+      <w:pPr>
+        <w:pStyle w:val="ListParagraph"/>
+        <w:ind w:left="1095"/>
+        <w:jc w:val="both"/>
+        <w:rPr>
+          <w:b/>
+          <w:sz w:val="28"/>
+          <w:szCs w:val="28"/>
+        </w:rPr>
+      </w:pPr>
+      <w:r>
+        <w:rPr>
+          <w:b/>
+          <w:noProof/>
           <w:sz w:val="32"/>
           <w:szCs w:val="32"/>
         </w:rPr>
-      </w:pPr>
-      <w:r>
-        <w:rPr>
-          <w:noProof/>
-        </w:rPr>
         <w:drawing>
-          <wp:inline distT="0" distB="0" distL="0" distR="0" wp14:anchorId="4DCCAFDF" wp14:editId="52B9F33D">
-            <wp:extent cx="5943600" cy="3456940"/>
+          <wp:inline distT="0" distB="0" distL="0" distR="0" wp14:anchorId="63F87F1B" wp14:editId="4F311E87">
+            <wp:extent cx="5943600" cy="3714750"/>
             <wp:effectExtent l="0" t="0" r="0" b="0"/>
-            <wp:docPr id="4" name="Picture 4"/>
+            <wp:docPr id="5" name="Picture 5" descr="C:\Users\vignesh\Documents\Screen Shot 2016-04-26 at 12.42.59 PM.png"/>
             <wp:cNvGraphicFramePr>
               <a:graphicFrameLocks xmlns:a="http://schemas.openxmlformats.org/drawingml/2006/main" noChangeAspect="1"/>
             </wp:cNvGraphicFramePr>
@@ -1928,23 +2200,36 @@
               <a:graphicData uri="http://schemas.openxmlformats.org/drawingml/2006/picture">
                 <pic:pic xmlns:pic="http://schemas.openxmlformats.org/drawingml/2006/picture">
                   <pic:nvPicPr>
-                    <pic:cNvPr id="1" name=""/>
-                    <pic:cNvPicPr/>
+                    <pic:cNvPr id="0" name="Picture 1" descr="C:\Users\vignesh\Documents\Screen Shot 2016-04-26 at 12.42.59 PM.png"/>
+                    <pic:cNvPicPr>
+                      <a:picLocks noChangeAspect="1" noChangeArrowheads="1"/>
+                    </pic:cNvPicPr>
                   </pic:nvPicPr>
                   <pic:blipFill>
-                    <a:blip r:embed="rId8"/>
+                    <a:blip r:embed="rId8" cstate="print">
+                      <a:extLst>
+                        <a:ext uri="{28A0092B-C50C-407E-A947-70E740481C1C}">
+                          <a14:useLocalDpi xmlns:a14="http://schemas.microsoft.com/office/drawing/2010/main" val="0"/>
+                        </a:ext>
+                      </a:extLst>
+                    </a:blip>
+                    <a:srcRect/>
                     <a:stretch>
                       <a:fillRect/>
                     </a:stretch>
                   </pic:blipFill>
-                  <pic:spPr>
+                  <pic:spPr bwMode="auto">
                     <a:xfrm>
                       <a:off x="0" y="0"/>
-                      <a:ext cx="5943600" cy="3456940"/>
+                      <a:ext cx="5943600" cy="3714750"/>
                     </a:xfrm>
                     <a:prstGeom prst="rect">
                       <a:avLst/>
                     </a:prstGeom>
+                    <a:noFill/>
+                    <a:ln>
+                      <a:noFill/>
+                    </a:ln>
                   </pic:spPr>
                 </pic:pic>
               </a:graphicData>
@@ -1955,111 +2240,68 @@
     </w:p>
     <w:p>
       <w:pPr>
-        <w:ind w:firstLine="720"/>
-        <w:jc w:val="center"/>
-        <w:rPr>
-          <w:rFonts w:ascii="Times New Roman" w:hAnsi="Times New Roman" w:cs="Times New Roman"/>
-          <w:i/>
-        </w:rPr>
-      </w:pPr>
-      <w:r>
-        <w:rPr>
-          <w:rFonts w:ascii="Times New Roman" w:hAnsi="Times New Roman" w:cs="Times New Roman"/>
-          <w:i/>
-        </w:rPr>
-        <w:t>Figure</w:t>
-      </w:r>
-      <w:r>
-        <w:rPr>
-          <w:rFonts w:ascii="Times New Roman" w:hAnsi="Times New Roman" w:cs="Times New Roman"/>
-          <w:i/>
+        <w:pStyle w:val="ListParagraph"/>
+        <w:ind w:left="1095"/>
+        <w:jc w:val="both"/>
+        <w:rPr>
+          <w:b/>
+          <w:sz w:val="28"/>
+          <w:szCs w:val="28"/>
+        </w:rPr>
+      </w:pPr>
+    </w:p>
+    <w:p>
+      <w:pPr>
+        <w:pStyle w:val="ListParagraph"/>
+        <w:numPr>
+          <w:ilvl w:val="1"/>
+          <w:numId w:val="22"/>
+        </w:numPr>
+        <w:jc w:val="both"/>
+        <w:rPr>
+          <w:b/>
+          <w:sz w:val="28"/>
+          <w:szCs w:val="28"/>
+        </w:rPr>
+      </w:pPr>
+      <w:r>
+        <w:rPr>
+          <w:b/>
+          <w:sz w:val="28"/>
+          <w:szCs w:val="28"/>
         </w:rPr>
         <w:t xml:space="preserve"> </w:t>
       </w:r>
       <w:r>
         <w:rPr>
-          <w:rFonts w:ascii="Times New Roman" w:hAnsi="Times New Roman" w:cs="Times New Roman"/>
-          <w:i/>
-        </w:rPr>
-        <w:t>2</w:t>
-      </w:r>
-      <w:r>
-        <w:rPr>
-          <w:rFonts w:ascii="Times New Roman" w:hAnsi="Times New Roman" w:cs="Times New Roman"/>
-          <w:i/>
-        </w:rPr>
-        <w:t xml:space="preserve">: </w:t>
-      </w:r>
-      <w:r>
-        <w:rPr>
-          <w:rFonts w:ascii="Times New Roman" w:hAnsi="Times New Roman" w:cs="Times New Roman"/>
-          <w:i/>
-        </w:rPr>
-        <w:t>Analytical job- Language based</w:t>
-      </w:r>
-    </w:p>
-    <w:p>
-      <w:pPr>
-        <w:ind w:firstLine="720"/>
-        <w:rPr>
-          <w:rFonts w:ascii="Times New Roman" w:hAnsi="Times New Roman" w:cs="Times New Roman"/>
-          <w:i/>
-        </w:rPr>
-      </w:pPr>
-      <w:bookmarkStart w:id="0" w:name="_GoBack"/>
-      <w:bookmarkEnd w:id="0"/>
-    </w:p>
-    <w:p>
-      <w:pPr>
-        <w:jc w:val="both"/>
-        <w:rPr>
-          <w:b/>
-          <w:sz w:val="32"/>
-          <w:szCs w:val="32"/>
-        </w:rPr>
-      </w:pPr>
-    </w:p>
-    <w:p>
-      <w:pPr>
-        <w:jc w:val="both"/>
-      </w:pPr>
-      <w:r>
+          <w:b/>
+          <w:sz w:val="28"/>
+          <w:szCs w:val="28"/>
+        </w:rPr>
+        <w:t>Portion of result of running language based distribution on data on small dataset.</w:t>
+      </w:r>
+    </w:p>
+    <w:p>
+      <w:pPr>
+        <w:pStyle w:val="ListParagraph"/>
+        <w:ind w:left="1095"/>
+        <w:jc w:val="both"/>
+        <w:rPr>
+          <w:b/>
+          <w:sz w:val="28"/>
+          <w:szCs w:val="28"/>
+        </w:rPr>
+      </w:pPr>
+      <w:r>
+        <w:rPr>
+          <w:noProof/>
+        </w:rPr>
         <w:lastRenderedPageBreak/>
-        <w:t xml:space="preserve">Following are the results of the performance benchmarking we did on analytics job of </w:t>
-      </w:r>
-      <w:r>
-        <w:t xml:space="preserve">geo-location wise </w:t>
-      </w:r>
-      <w:r>
-        <w:t>tweet count.</w:t>
-      </w:r>
-    </w:p>
-    <w:p>
-      <w:pPr>
-        <w:jc w:val="both"/>
-        <w:rPr>
-          <w:b/>
-          <w:sz w:val="32"/>
-          <w:szCs w:val="32"/>
-        </w:rPr>
-      </w:pPr>
-      <w:r>
-        <w:rPr>
-          <w:b/>
-          <w:sz w:val="32"/>
-          <w:szCs w:val="32"/>
-        </w:rPr>
-        <w:tab/>
-      </w:r>
-      <w:r>
-        <w:rPr>
-          <w:noProof/>
-        </w:rPr>
         <w:drawing>
-          <wp:inline distT="0" distB="0" distL="0" distR="0" wp14:anchorId="53880E06" wp14:editId="20FA6AA8">
-            <wp:extent cx="5191125" cy="4246466"/>
-            <wp:effectExtent l="0" t="0" r="0" b="1905"/>
-            <wp:docPr id="2" name="Picture 2"/>
+          <wp:inline distT="0" distB="0" distL="0" distR="0" wp14:anchorId="380E3CBC" wp14:editId="153CD9C8">
+            <wp:extent cx="5943600" cy="3456940"/>
+            <wp:effectExtent l="0" t="0" r="0" b="0"/>
+            <wp:docPr id="4" name="Picture 4"/>
             <wp:cNvGraphicFramePr>
               <a:graphicFrameLocks xmlns:a="http://schemas.openxmlformats.org/drawingml/2006/main" noChangeAspect="1"/>
             </wp:cNvGraphicFramePr>
@@ -2079,7 +2321,7 @@
                   <pic:spPr>
                     <a:xfrm>
                       <a:off x="0" y="0"/>
-                      <a:ext cx="5195546" cy="4250082"/>
+                      <a:ext cx="5943600" cy="3456940"/>
                     </a:xfrm>
                     <a:prstGeom prst="rect">
                       <a:avLst/>
@@ -2094,6 +2336,49 @@
     </w:p>
     <w:p>
       <w:pPr>
+        <w:pStyle w:val="ListParagraph"/>
+        <w:ind w:left="1095"/>
+        <w:jc w:val="both"/>
+        <w:rPr>
+          <w:b/>
+          <w:sz w:val="28"/>
+          <w:szCs w:val="28"/>
+        </w:rPr>
+      </w:pPr>
+    </w:p>
+    <w:p>
+      <w:pPr>
+        <w:pStyle w:val="ListParagraph"/>
+        <w:numPr>
+          <w:ilvl w:val="1"/>
+          <w:numId w:val="22"/>
+        </w:numPr>
+        <w:jc w:val="both"/>
+        <w:rPr>
+          <w:b/>
+          <w:sz w:val="28"/>
+          <w:szCs w:val="28"/>
+        </w:rPr>
+      </w:pPr>
+      <w:r>
+        <w:rPr>
+          <w:b/>
+          <w:sz w:val="28"/>
+          <w:szCs w:val="28"/>
+        </w:rPr>
+        <w:t xml:space="preserve"> </w:t>
+      </w:r>
+      <w:r>
+        <w:rPr>
+          <w:b/>
+          <w:sz w:val="28"/>
+          <w:szCs w:val="28"/>
+        </w:rPr>
+        <w:t>Following is the result of the performance benchmarking we did on analytics job of geo-location wise tweet count.</w:t>
+      </w:r>
+    </w:p>
+    <w:p>
+      <w:pPr>
         <w:jc w:val="both"/>
         <w:rPr>
           <w:b/>
@@ -2101,22 +2386,91 @@
           <w:szCs w:val="32"/>
         </w:rPr>
       </w:pPr>
-    </w:p>
-    <w:p>
-      <w:pPr>
-        <w:jc w:val="both"/>
+      <w:r>
         <w:rPr>
           <w:b/>
           <w:sz w:val="32"/>
           <w:szCs w:val="32"/>
         </w:rPr>
-      </w:pPr>
+        <w:tab/>
+      </w:r>
       <w:r>
         <w:rPr>
           <w:b/>
           <w:sz w:val="32"/>
           <w:szCs w:val="32"/>
         </w:rPr>
+        <w:tab/>
+      </w:r>
+      <w:r>
+        <w:rPr>
+          <w:noProof/>
+        </w:rPr>
+        <w:drawing>
+          <wp:inline distT="0" distB="0" distL="0" distR="0" wp14:anchorId="53880E06" wp14:editId="20FA6AA8">
+            <wp:extent cx="5133975" cy="3124200"/>
+            <wp:effectExtent l="0" t="0" r="9525" b="0"/>
+            <wp:docPr id="2" name="Picture 2"/>
+            <wp:cNvGraphicFramePr>
+              <a:graphicFrameLocks xmlns:a="http://schemas.openxmlformats.org/drawingml/2006/main" noChangeAspect="1"/>
+            </wp:cNvGraphicFramePr>
+            <a:graphic xmlns:a="http://schemas.openxmlformats.org/drawingml/2006/main">
+              <a:graphicData uri="http://schemas.openxmlformats.org/drawingml/2006/picture">
+                <pic:pic xmlns:pic="http://schemas.openxmlformats.org/drawingml/2006/picture">
+                  <pic:nvPicPr>
+                    <pic:cNvPr id="1" name=""/>
+                    <pic:cNvPicPr/>
+                  </pic:nvPicPr>
+                  <pic:blipFill>
+                    <a:blip r:embed="rId10"/>
+                    <a:stretch>
+                      <a:fillRect/>
+                    </a:stretch>
+                  </pic:blipFill>
+                  <pic:spPr>
+                    <a:xfrm>
+                      <a:off x="0" y="0"/>
+                      <a:ext cx="5146269" cy="3131681"/>
+                    </a:xfrm>
+                    <a:prstGeom prst="rect">
+                      <a:avLst/>
+                    </a:prstGeom>
+                  </pic:spPr>
+                </pic:pic>
+              </a:graphicData>
+            </a:graphic>
+          </wp:inline>
+        </w:drawing>
+      </w:r>
+    </w:p>
+    <w:p>
+      <w:pPr>
+        <w:jc w:val="both"/>
+        <w:rPr>
+          <w:b/>
+          <w:sz w:val="32"/>
+          <w:szCs w:val="32"/>
+        </w:rPr>
+      </w:pPr>
+      <w:bookmarkStart w:id="0" w:name="_GoBack"/>
+      <w:bookmarkEnd w:id="0"/>
+    </w:p>
+    <w:p>
+      <w:pPr>
+        <w:jc w:val="both"/>
+        <w:rPr>
+          <w:b/>
+          <w:sz w:val="32"/>
+          <w:szCs w:val="32"/>
+        </w:rPr>
+      </w:pPr>
+      <w:r>
+        <w:rPr>
+          <w:b/>
+          <w:sz w:val="32"/>
+          <w:szCs w:val="32"/>
+        </w:rPr>
+        <w:lastRenderedPageBreak/>
         <w:t>5. Limitations:</w:t>
       </w:r>
     </w:p>
@@ -2202,11 +2556,7 @@
         <w:jc w:val="both"/>
       </w:pPr>
       <w:r>
-        <w:t xml:space="preserve">We were successful in coming up with a framework which can segregate data on the presence of text configuration between private and public cloud to enable use of public cloud to private firm. It overcomes the hurdle of sensitive information compromise, which otherwise is difficult to tackle. We did this on live data feed to demonstrate its abilities to work not just on data in a warehouse, but even on live feed on which several analytics are done these days. Our model can </w:t>
-      </w:r>
-      <w:r>
-        <w:lastRenderedPageBreak/>
-        <w:t xml:space="preserve">help in giving assurance to firms that they will be able to use public cloud without compromising any sensitive data and attract more people to the public cloud. </w:t>
+        <w:t xml:space="preserve">We were successful in coming up with a framework which can segregate data on the presence of text configuration between private and public cloud to enable use of public cloud to private firm. It overcomes the hurdle of sensitive information compromise, which otherwise is difficult to tackle. We did this on live data feed to demonstrate its abilities to work not just on data in a warehouse, but even on live feed on which several analytics are done these days. Our model can help in giving assurance to firms that they will be able to use public cloud without compromising any sensitive data and attract more people to the public cloud. </w:t>
       </w:r>
     </w:p>
     <w:p>
@@ -3348,6 +3698,127 @@
     </w:lvl>
   </w:abstractNum>
   <w:abstractNum w:abstractNumId="9" w15:restartNumberingAfterBreak="0">
+    <w:nsid w:val="31315FBE"/>
+    <w:multiLevelType w:val="multilevel"/>
+    <w:tmpl w:val="E4203166"/>
+    <w:lvl w:ilvl="0">
+      <w:start w:val="1"/>
+      <w:numFmt w:val="decimal"/>
+      <w:lvlText w:val="%1."/>
+      <w:lvlJc w:val="left"/>
+      <w:pPr>
+        <w:ind w:left="720" w:hanging="360"/>
+      </w:pPr>
+      <w:rPr>
+        <w:rFonts w:hint="default"/>
+      </w:rPr>
+    </w:lvl>
+    <w:lvl w:ilvl="1">
+      <w:start w:val="1"/>
+      <w:numFmt w:val="decimal"/>
+      <w:isLgl/>
+      <w:lvlText w:val="%1.%2"/>
+      <w:lvlJc w:val="left"/>
+      <w:pPr>
+        <w:ind w:left="1155" w:hanging="435"/>
+      </w:pPr>
+      <w:rPr>
+        <w:rFonts w:hint="default"/>
+      </w:rPr>
+    </w:lvl>
+    <w:lvl w:ilvl="2">
+      <w:start w:val="1"/>
+      <w:numFmt w:val="decimal"/>
+      <w:isLgl/>
+      <w:lvlText w:val="%1.%2.%3"/>
+      <w:lvlJc w:val="left"/>
+      <w:pPr>
+        <w:ind w:left="1800" w:hanging="720"/>
+      </w:pPr>
+      <w:rPr>
+        <w:rFonts w:hint="default"/>
+      </w:rPr>
+    </w:lvl>
+    <w:lvl w:ilvl="3">
+      <w:start w:val="1"/>
+      <w:numFmt w:val="decimal"/>
+      <w:isLgl/>
+      <w:lvlText w:val="%1.%2.%3.%4"/>
+      <w:lvlJc w:val="left"/>
+      <w:pPr>
+        <w:ind w:left="2520" w:hanging="1080"/>
+      </w:pPr>
+      <w:rPr>
+        <w:rFonts w:hint="default"/>
+      </w:rPr>
+    </w:lvl>
+    <w:lvl w:ilvl="4">
+      <w:start w:val="1"/>
+      <w:numFmt w:val="decimal"/>
+      <w:isLgl/>
+      <w:lvlText w:val="%1.%2.%3.%4.%5"/>
+      <w:lvlJc w:val="left"/>
+      <w:pPr>
+        <w:ind w:left="2880" w:hanging="1080"/>
+      </w:pPr>
+      <w:rPr>
+        <w:rFonts w:hint="default"/>
+      </w:rPr>
+    </w:lvl>
+    <w:lvl w:ilvl="5">
+      <w:start w:val="1"/>
+      <w:numFmt w:val="decimal"/>
+      <w:isLgl/>
+      <w:lvlText w:val="%1.%2.%3.%4.%5.%6"/>
+      <w:lvlJc w:val="left"/>
+      <w:pPr>
+        <w:ind w:left="3600" w:hanging="1440"/>
+      </w:pPr>
+      <w:rPr>
+        <w:rFonts w:hint="default"/>
+      </w:rPr>
+    </w:lvl>
+    <w:lvl w:ilvl="6">
+      <w:start w:val="1"/>
+      <w:numFmt w:val="decimal"/>
+      <w:isLgl/>
+      <w:lvlText w:val="%1.%2.%3.%4.%5.%6.%7"/>
+      <w:lvlJc w:val="left"/>
+      <w:pPr>
+        <w:ind w:left="3960" w:hanging="1440"/>
+      </w:pPr>
+      <w:rPr>
+        <w:rFonts w:hint="default"/>
+      </w:rPr>
+    </w:lvl>
+    <w:lvl w:ilvl="7">
+      <w:start w:val="1"/>
+      <w:numFmt w:val="decimal"/>
+      <w:isLgl/>
+      <w:lvlText w:val="%1.%2.%3.%4.%5.%6.%7.%8"/>
+      <w:lvlJc w:val="left"/>
+      <w:pPr>
+        <w:ind w:left="4680" w:hanging="1800"/>
+      </w:pPr>
+      <w:rPr>
+        <w:rFonts w:hint="default"/>
+      </w:rPr>
+    </w:lvl>
+    <w:lvl w:ilvl="8">
+      <w:start w:val="1"/>
+      <w:numFmt w:val="decimal"/>
+      <w:isLgl/>
+      <w:lvlText w:val="%1.%2.%3.%4.%5.%6.%7.%8.%9"/>
+      <w:lvlJc w:val="left"/>
+      <w:pPr>
+        <w:ind w:left="5400" w:hanging="2160"/>
+      </w:pPr>
+      <w:rPr>
+        <w:rFonts w:hint="default"/>
+      </w:rPr>
+    </w:lvl>
+  </w:abstractNum>
+  <w:abstractNum w:abstractNumId="10" w15:restartNumberingAfterBreak="0">
     <w:nsid w:val="32900B7F"/>
     <w:multiLevelType w:val="hybridMultilevel"/>
     <w:tmpl w:val="5CC69BE6"/>
@@ -3433,7 +3904,7 @@
       </w:pPr>
     </w:lvl>
   </w:abstractNum>
-  <w:abstractNum w:abstractNumId="10" w15:restartNumberingAfterBreak="0">
+  <w:abstractNum w:abstractNumId="11" w15:restartNumberingAfterBreak="0">
     <w:nsid w:val="351A5B9E"/>
     <w:multiLevelType w:val="hybridMultilevel"/>
     <w:tmpl w:val="239ED918"/>
@@ -3522,7 +3993,7 @@
       </w:pPr>
     </w:lvl>
   </w:abstractNum>
-  <w:abstractNum w:abstractNumId="11" w15:restartNumberingAfterBreak="0">
+  <w:abstractNum w:abstractNumId="12" w15:restartNumberingAfterBreak="0">
     <w:nsid w:val="3E185DEF"/>
     <w:multiLevelType w:val="hybridMultilevel"/>
     <w:tmpl w:val="F62214FA"/>
@@ -3611,7 +4082,120 @@
       </w:pPr>
     </w:lvl>
   </w:abstractNum>
-  <w:abstractNum w:abstractNumId="12" w15:restartNumberingAfterBreak="0">
+  <w:abstractNum w:abstractNumId="13" w15:restartNumberingAfterBreak="0">
+    <w:nsid w:val="42AE3C87"/>
+    <w:multiLevelType w:val="multilevel"/>
+    <w:tmpl w:val="90103DCA"/>
+    <w:lvl w:ilvl="0">
+      <w:start w:val="4"/>
+      <w:numFmt w:val="decimal"/>
+      <w:lvlText w:val="%1"/>
+      <w:lvlJc w:val="left"/>
+      <w:pPr>
+        <w:ind w:left="375" w:hanging="375"/>
+      </w:pPr>
+      <w:rPr>
+        <w:rFonts w:hint="default"/>
+      </w:rPr>
+    </w:lvl>
+    <w:lvl w:ilvl="1">
+      <w:start w:val="1"/>
+      <w:numFmt w:val="decimal"/>
+      <w:lvlText w:val="%1.%2"/>
+      <w:lvlJc w:val="left"/>
+      <w:pPr>
+        <w:ind w:left="1095" w:hanging="375"/>
+      </w:pPr>
+      <w:rPr>
+        <w:rFonts w:hint="default"/>
+      </w:rPr>
+    </w:lvl>
+    <w:lvl w:ilvl="2">
+      <w:start w:val="1"/>
+      <w:numFmt w:val="decimal"/>
+      <w:lvlText w:val="%1.%2.%3"/>
+      <w:lvlJc w:val="left"/>
+      <w:pPr>
+        <w:ind w:left="2160" w:hanging="720"/>
+      </w:pPr>
+      <w:rPr>
+        <w:rFonts w:hint="default"/>
+      </w:rPr>
+    </w:lvl>
+    <w:lvl w:ilvl="3">
+      <w:start w:val="1"/>
+      <w:numFmt w:val="decimal"/>
+      <w:lvlText w:val="%1.%2.%3.%4"/>
+      <w:lvlJc w:val="left"/>
+      <w:pPr>
+        <w:ind w:left="3240" w:hanging="1080"/>
+      </w:pPr>
+      <w:rPr>
+        <w:rFonts w:hint="default"/>
+      </w:rPr>
+    </w:lvl>
+    <w:lvl w:ilvl="4">
+      <w:start w:val="1"/>
+      <w:numFmt w:val="decimal"/>
+      <w:lvlText w:val="%1.%2.%3.%4.%5"/>
+      <w:lvlJc w:val="left"/>
+      <w:pPr>
+        <w:ind w:left="3960" w:hanging="1080"/>
+      </w:pPr>
+      <w:rPr>
+        <w:rFonts w:hint="default"/>
+      </w:rPr>
+    </w:lvl>
+    <w:lvl w:ilvl="5">
+      <w:start w:val="1"/>
+      <w:numFmt w:val="decimal"/>
+      <w:lvlText w:val="%1.%2.%3.%4.%5.%6"/>
+      <w:lvlJc w:val="left"/>
+      <w:pPr>
+        <w:ind w:left="5040" w:hanging="1440"/>
+      </w:pPr>
+      <w:rPr>
+        <w:rFonts w:hint="default"/>
+      </w:rPr>
+    </w:lvl>
+    <w:lvl w:ilvl="6">
+      <w:start w:val="1"/>
+      <w:numFmt w:val="decimal"/>
+      <w:lvlText w:val="%1.%2.%3.%4.%5.%6.%7"/>
+      <w:lvlJc w:val="left"/>
+      <w:pPr>
+        <w:ind w:left="5760" w:hanging="1440"/>
+      </w:pPr>
+      <w:rPr>
+        <w:rFonts w:hint="default"/>
+      </w:rPr>
+    </w:lvl>
+    <w:lvl w:ilvl="7">
+      <w:start w:val="1"/>
+      <w:numFmt w:val="decimal"/>
+      <w:lvlText w:val="%1.%2.%3.%4.%5.%6.%7.%8"/>
+      <w:lvlJc w:val="left"/>
+      <w:pPr>
+        <w:ind w:left="6840" w:hanging="1800"/>
+      </w:pPr>
+      <w:rPr>
+        <w:rFonts w:hint="default"/>
+      </w:rPr>
+    </w:lvl>
+    <w:lvl w:ilvl="8">
+      <w:start w:val="1"/>
+      <w:numFmt w:val="decimal"/>
+      <w:lvlText w:val="%1.%2.%3.%4.%5.%6.%7.%8.%9"/>
+      <w:lvlJc w:val="left"/>
+      <w:pPr>
+        <w:ind w:left="7920" w:hanging="2160"/>
+      </w:pPr>
+      <w:rPr>
+        <w:rFonts w:hint="default"/>
+      </w:rPr>
+    </w:lvl>
+  </w:abstractNum>
+  <w:abstractNum w:abstractNumId="14" w15:restartNumberingAfterBreak="0">
     <w:nsid w:val="44FE7788"/>
     <w:multiLevelType w:val="hybridMultilevel"/>
     <w:tmpl w:val="FFAAE1D2"/>
@@ -3724,7 +4308,7 @@
       </w:rPr>
     </w:lvl>
   </w:abstractNum>
-  <w:abstractNum w:abstractNumId="13" w15:restartNumberingAfterBreak="0">
+  <w:abstractNum w:abstractNumId="15" w15:restartNumberingAfterBreak="0">
     <w:nsid w:val="55FF63B2"/>
     <w:multiLevelType w:val="hybridMultilevel"/>
     <w:tmpl w:val="EAEAA438"/>
@@ -3864,7 +4448,7 @@
       </w:rPr>
     </w:lvl>
   </w:abstractNum>
-  <w:abstractNum w:abstractNumId="14" w15:restartNumberingAfterBreak="0">
+  <w:abstractNum w:abstractNumId="16" w15:restartNumberingAfterBreak="0">
     <w:nsid w:val="617D4C01"/>
     <w:multiLevelType w:val="hybridMultilevel"/>
     <w:tmpl w:val="D4AE8D5E"/>
@@ -3950,7 +4534,7 @@
       </w:pPr>
     </w:lvl>
   </w:abstractNum>
-  <w:abstractNum w:abstractNumId="15" w15:restartNumberingAfterBreak="0">
+  <w:abstractNum w:abstractNumId="17" w15:restartNumberingAfterBreak="0">
     <w:nsid w:val="621769C5"/>
     <w:multiLevelType w:val="hybridMultilevel"/>
     <w:tmpl w:val="3754DD7A"/>
@@ -4040,7 +4624,7 @@
       </w:pPr>
     </w:lvl>
   </w:abstractNum>
-  <w:abstractNum w:abstractNumId="16" w15:restartNumberingAfterBreak="0">
+  <w:abstractNum w:abstractNumId="18" w15:restartNumberingAfterBreak="0">
     <w:nsid w:val="64456599"/>
     <w:multiLevelType w:val="hybridMultilevel"/>
     <w:tmpl w:val="908E30FA"/>
@@ -4129,7 +4713,7 @@
       </w:pPr>
     </w:lvl>
   </w:abstractNum>
-  <w:abstractNum w:abstractNumId="17" w15:restartNumberingAfterBreak="0">
+  <w:abstractNum w:abstractNumId="19" w15:restartNumberingAfterBreak="0">
     <w:nsid w:val="6641114A"/>
     <w:multiLevelType w:val="hybridMultilevel"/>
     <w:tmpl w:val="ED706CB2"/>
@@ -4269,7 +4853,7 @@
       </w:rPr>
     </w:lvl>
   </w:abstractNum>
-  <w:abstractNum w:abstractNumId="18" w15:restartNumberingAfterBreak="0">
+  <w:abstractNum w:abstractNumId="20" w15:restartNumberingAfterBreak="0">
     <w:nsid w:val="68111880"/>
     <w:multiLevelType w:val="hybridMultilevel"/>
     <w:tmpl w:val="2EB89CDE"/>
@@ -4409,7 +4993,7 @@
       </w:rPr>
     </w:lvl>
   </w:abstractNum>
-  <w:abstractNum w:abstractNumId="19" w15:restartNumberingAfterBreak="0">
+  <w:abstractNum w:abstractNumId="21" w15:restartNumberingAfterBreak="0">
     <w:nsid w:val="72BD1007"/>
     <w:multiLevelType w:val="hybridMultilevel"/>
     <w:tmpl w:val="2BC226F4"/>
@@ -4556,37 +5140,37 @@
     <w:abstractNumId w:val="6"/>
   </w:num>
   <w:num w:numId="3">
-    <w:abstractNumId w:val="11"/>
+    <w:abstractNumId w:val="12"/>
   </w:num>
   <w:num w:numId="4">
     <w:abstractNumId w:val="4"/>
   </w:num>
   <w:num w:numId="5">
-    <w:abstractNumId w:val="16"/>
+    <w:abstractNumId w:val="18"/>
   </w:num>
   <w:num w:numId="6">
-    <w:abstractNumId w:val="10"/>
+    <w:abstractNumId w:val="11"/>
   </w:num>
   <w:num w:numId="7">
     <w:abstractNumId w:val="7"/>
   </w:num>
   <w:num w:numId="8">
-    <w:abstractNumId w:val="13"/>
+    <w:abstractNumId w:val="15"/>
   </w:num>
   <w:num w:numId="9">
-    <w:abstractNumId w:val="17"/>
+    <w:abstractNumId w:val="19"/>
   </w:num>
   <w:num w:numId="10">
-    <w:abstractNumId w:val="18"/>
+    <w:abstractNumId w:val="20"/>
   </w:num>
   <w:num w:numId="11">
-    <w:abstractNumId w:val="9"/>
+    <w:abstractNumId w:val="10"/>
   </w:num>
   <w:num w:numId="12">
-    <w:abstractNumId w:val="14"/>
+    <w:abstractNumId w:val="16"/>
   </w:num>
   <w:num w:numId="13">
-    <w:abstractNumId w:val="19"/>
+    <w:abstractNumId w:val="21"/>
   </w:num>
   <w:num w:numId="14">
     <w:abstractNumId w:val="1"/>
@@ -4598,16 +5182,22 @@
     <w:abstractNumId w:val="5"/>
   </w:num>
   <w:num w:numId="17">
-    <w:abstractNumId w:val="12"/>
+    <w:abstractNumId w:val="14"/>
   </w:num>
   <w:num w:numId="18">
     <w:abstractNumId w:val="2"/>
   </w:num>
   <w:num w:numId="19">
-    <w:abstractNumId w:val="15"/>
+    <w:abstractNumId w:val="17"/>
   </w:num>
   <w:num w:numId="20">
     <w:abstractNumId w:val="8"/>
+  </w:num>
+  <w:num w:numId="21">
+    <w:abstractNumId w:val="9"/>
+  </w:num>
+  <w:num w:numId="22">
+    <w:abstractNumId w:val="13"/>
   </w:num>
 </w:numbering>
 </file>
@@ -5009,6 +5599,7 @@
   <w:style w:type="character" w:default="1" w:styleId="DefaultParagraphFont">
     <w:name w:val="Default Paragraph Font"/>
     <w:uiPriority w:val="1"/>
+    <w:semiHidden/>
     <w:unhideWhenUsed/>
   </w:style>
   <w:style w:type="table" w:default="1" w:styleId="TableNormal">

</xml_diff>